<commit_message>
implementamos gato y modificamos configuracion
</commit_message>
<xml_diff>
--- a/configuracion.docx
+++ b/configuracion.docx
@@ -3,6 +3,9 @@
 <w:document xmlns:wpc="http://schemas.microsoft.com/office/word/2010/wordprocessingCanvas" xmlns:mo="http://schemas.microsoft.com/office/mac/office/2008/main" xmlns:mc="http://schemas.openxmlformats.org/markup-compatibility/2006" xmlns:mv="urn:schemas-microsoft-com:mac:vml" xmlns:o="urn:schemas-microsoft-com:office:office" xmlns:r="http://schemas.openxmlformats.org/officeDocument/2006/relationships" xmlns:m="http://schemas.openxmlformats.org/officeDocument/2006/math" xmlns:v="urn:schemas-microsoft-com:vml" xmlns:wp14="http://schemas.microsoft.com/office/word/2010/wordprocessingDrawing" xmlns:wp="http://schemas.openxmlformats.org/drawingml/2006/wordprocessingDrawing" xmlns:w10="urn:schemas-microsoft-com:office:word" xmlns:w="http://schemas.openxmlformats.org/wordprocessingml/2006/main" xmlns:w14="http://schemas.microsoft.com/office/word/2010/wordml" xmlns:wpg="http://schemas.microsoft.com/office/word/2010/wordprocessingGroup" xmlns:wpi="http://schemas.microsoft.com/office/word/2010/wordprocessingInk" xmlns:wne="http://schemas.microsoft.com/office/word/2006/wordml" xmlns:wps="http://schemas.microsoft.com/office/word/2010/wordprocessingShape" mc:Ignorable="w14 wp14">
   <w:body>
     <w:p>
+      <w:r>
+        <w:t>ñlasjflj</w:t>
+      </w:r>
       <w:bookmarkStart w:id="0" w:name="_GoBack"/>
       <w:bookmarkEnd w:id="0"/>
     </w:p>
@@ -14,6 +17,44 @@
     </w:sectPr>
   </w:body>
 </w:document>
+</file>
+
+<file path=word/endnotes.xml><?xml version="1.0" encoding="utf-8"?>
+<w:endnotes xmlns:wpc="http://schemas.microsoft.com/office/word/2010/wordprocessingCanvas" xmlns:mo="http://schemas.microsoft.com/office/mac/office/2008/main" xmlns:mc="http://schemas.openxmlformats.org/markup-compatibility/2006" xmlns:mv="urn:schemas-microsoft-com:mac:vml" xmlns:o="urn:schemas-microsoft-com:office:office" xmlns:r="http://schemas.openxmlformats.org/officeDocument/2006/relationships" xmlns:m="http://schemas.openxmlformats.org/officeDocument/2006/math" xmlns:v="urn:schemas-microsoft-com:vml" xmlns:wp14="http://schemas.microsoft.com/office/word/2010/wordprocessingDrawing" xmlns:wp="http://schemas.openxmlformats.org/drawingml/2006/wordprocessingDrawing" xmlns:w10="urn:schemas-microsoft-com:office:word" xmlns:w="http://schemas.openxmlformats.org/wordprocessingml/2006/main" xmlns:w14="http://schemas.microsoft.com/office/word/2010/wordml" xmlns:wpg="http://schemas.microsoft.com/office/word/2010/wordprocessingGroup" xmlns:wpi="http://schemas.microsoft.com/office/word/2010/wordprocessingInk" xmlns:wne="http://schemas.microsoft.com/office/word/2006/wordml" xmlns:wps="http://schemas.microsoft.com/office/word/2010/wordprocessingShape" mc:Ignorable="w14 wp14">
+  <w:endnote w:type="separator" w:id="-1">
+    <w:p>
+      <w:r>
+        <w:separator/>
+      </w:r>
+    </w:p>
+  </w:endnote>
+  <w:endnote w:type="continuationSeparator" w:id="0">
+    <w:p>
+      <w:r>
+        <w:continuationSeparator/>
+      </w:r>
+    </w:p>
+  </w:endnote>
+</w:endnotes>
+</file>
+
+<file path=word/footnotes.xml><?xml version="1.0" encoding="utf-8"?>
+<w:footnotes xmlns:wpc="http://schemas.microsoft.com/office/word/2010/wordprocessingCanvas" xmlns:mo="http://schemas.microsoft.com/office/mac/office/2008/main" xmlns:mc="http://schemas.openxmlformats.org/markup-compatibility/2006" xmlns:mv="urn:schemas-microsoft-com:mac:vml" xmlns:o="urn:schemas-microsoft-com:office:office" xmlns:r="http://schemas.openxmlformats.org/officeDocument/2006/relationships" xmlns:m="http://schemas.openxmlformats.org/officeDocument/2006/math" xmlns:v="urn:schemas-microsoft-com:vml" xmlns:wp14="http://schemas.microsoft.com/office/word/2010/wordprocessingDrawing" xmlns:wp="http://schemas.openxmlformats.org/drawingml/2006/wordprocessingDrawing" xmlns:w10="urn:schemas-microsoft-com:office:word" xmlns:w="http://schemas.openxmlformats.org/wordprocessingml/2006/main" xmlns:w14="http://schemas.microsoft.com/office/word/2010/wordml" xmlns:wpg="http://schemas.microsoft.com/office/word/2010/wordprocessingGroup" xmlns:wpi="http://schemas.microsoft.com/office/word/2010/wordprocessingInk" xmlns:wne="http://schemas.microsoft.com/office/word/2006/wordml" xmlns:wps="http://schemas.microsoft.com/office/word/2010/wordprocessingShape" mc:Ignorable="w14 wp14">
+  <w:footnote w:type="separator" w:id="-1">
+    <w:p>
+      <w:r>
+        <w:separator/>
+      </w:r>
+    </w:p>
+  </w:footnote>
+  <w:footnote w:type="continuationSeparator" w:id="0">
+    <w:p>
+      <w:r>
+        <w:continuationSeparator/>
+      </w:r>
+    </w:p>
+  </w:footnote>
+</w:footnotes>
 </file>
 
 <file path=word/styles.xml><?xml version="1.0" encoding="utf-8"?>
@@ -198,6 +239,48 @@
     <w:uiPriority w:val="99"/>
     <w:semiHidden/>
     <w:unhideWhenUsed/>
+  </w:style>
+  <w:style w:type="paragraph" w:styleId="Encabezado">
+    <w:name w:val="header"/>
+    <w:basedOn w:val="Normal"/>
+    <w:link w:val="EncabezadoCar"/>
+    <w:uiPriority w:val="99"/>
+    <w:unhideWhenUsed/>
+    <w:rsid w:val="00C063CB"/>
+    <w:pPr>
+      <w:tabs>
+        <w:tab w:val="center" w:pos="4252"/>
+        <w:tab w:val="right" w:pos="8504"/>
+      </w:tabs>
+    </w:pPr>
+  </w:style>
+  <w:style w:type="character" w:customStyle="1" w:styleId="EncabezadoCar">
+    <w:name w:val="Encabezado Car"/>
+    <w:basedOn w:val="Fuentedeprrafopredeter"/>
+    <w:link w:val="Encabezado"/>
+    <w:uiPriority w:val="99"/>
+    <w:rsid w:val="00C063CB"/>
+  </w:style>
+  <w:style w:type="paragraph" w:styleId="Piedepgina">
+    <w:name w:val="footer"/>
+    <w:basedOn w:val="Normal"/>
+    <w:link w:val="PiedepginaCar"/>
+    <w:uiPriority w:val="99"/>
+    <w:unhideWhenUsed/>
+    <w:rsid w:val="00C063CB"/>
+    <w:pPr>
+      <w:tabs>
+        <w:tab w:val="center" w:pos="4252"/>
+        <w:tab w:val="right" w:pos="8504"/>
+      </w:tabs>
+    </w:pPr>
+  </w:style>
+  <w:style w:type="character" w:customStyle="1" w:styleId="PiedepginaCar">
+    <w:name w:val="Pie de página Car"/>
+    <w:basedOn w:val="Fuentedeprrafopredeter"/>
+    <w:link w:val="Piedepgina"/>
+    <w:uiPriority w:val="99"/>
+    <w:rsid w:val="00C063CB"/>
   </w:style>
 </w:styles>
 </file>
@@ -385,6 +468,48 @@
     <w:semiHidden/>
     <w:unhideWhenUsed/>
   </w:style>
+  <w:style w:type="paragraph" w:styleId="Encabezado">
+    <w:name w:val="header"/>
+    <w:basedOn w:val="Normal"/>
+    <w:link w:val="EncabezadoCar"/>
+    <w:uiPriority w:val="99"/>
+    <w:unhideWhenUsed/>
+    <w:rsid w:val="00C063CB"/>
+    <w:pPr>
+      <w:tabs>
+        <w:tab w:val="center" w:pos="4252"/>
+        <w:tab w:val="right" w:pos="8504"/>
+      </w:tabs>
+    </w:pPr>
+  </w:style>
+  <w:style w:type="character" w:customStyle="1" w:styleId="EncabezadoCar">
+    <w:name w:val="Encabezado Car"/>
+    <w:basedOn w:val="Fuentedeprrafopredeter"/>
+    <w:link w:val="Encabezado"/>
+    <w:uiPriority w:val="99"/>
+    <w:rsid w:val="00C063CB"/>
+  </w:style>
+  <w:style w:type="paragraph" w:styleId="Piedepgina">
+    <w:name w:val="footer"/>
+    <w:basedOn w:val="Normal"/>
+    <w:link w:val="PiedepginaCar"/>
+    <w:uiPriority w:val="99"/>
+    <w:unhideWhenUsed/>
+    <w:rsid w:val="00C063CB"/>
+    <w:pPr>
+      <w:tabs>
+        <w:tab w:val="center" w:pos="4252"/>
+        <w:tab w:val="right" w:pos="8504"/>
+      </w:tabs>
+    </w:pPr>
+  </w:style>
+  <w:style w:type="character" w:customStyle="1" w:styleId="PiedepginaCar">
+    <w:name w:val="Pie de página Car"/>
+    <w:basedOn w:val="Fuentedeprrafopredeter"/>
+    <w:link w:val="Piedepgina"/>
+    <w:uiPriority w:val="99"/>
+    <w:rsid w:val="00C063CB"/>
+  </w:style>
 </w:styles>
 </file>
 

</xml_diff>